<commit_message>
modifs rapport & image
</commit_message>
<xml_diff>
--- a/Compte-rendu TP02 - NAAJI Dorian & ARMANET Nathan - Groupe 2.docx
+++ b/Compte-rendu TP02 - NAAJI Dorian & ARMANET Nathan - Groupe 2.docx
@@ -706,11 +706,473 @@
       </w:sdtContent>
     </w:sdt>
     <w:p>
+      <w:pPr>
+        <w:pStyle w:val="Titre1"/>
+        <w:numPr>
+          <w:ilvl w:val="0"/>
+          <w:numId w:val="20"/>
+        </w:numPr>
+        <w:jc w:val="both"/>
+      </w:pPr>
+      <w:r>
+        <w:lastRenderedPageBreak/>
+        <w:t>Partie 1 : Ajout des contraintes d’intégrité</w:t>
+      </w:r>
+      <w:r>
+        <w:t xml:space="preserve"> &amp; tests</w:t>
+      </w:r>
+    </w:p>
+    <w:p>
+      <w:pPr>
+        <w:pStyle w:val="Titre2"/>
+        <w:numPr>
+          <w:ilvl w:val="1"/>
+          <w:numId w:val="20"/>
+        </w:numPr>
+        <w:spacing w:before="360"/>
+        <w:jc w:val="both"/>
+      </w:pPr>
+      <w:r>
+        <w:rPr>
+          <w:noProof/>
+        </w:rPr>
+        <w:drawing>
+          <wp:anchor distT="0" distB="0" distL="114300" distR="114300" simplePos="0" relativeHeight="251660288" behindDoc="0" locked="0" layoutInCell="1" allowOverlap="1" wp14:anchorId="6AEC36E5" wp14:editId="79FAA197">
+            <wp:simplePos x="0" y="0"/>
+            <wp:positionH relativeFrom="column">
+              <wp:posOffset>865505</wp:posOffset>
+            </wp:positionH>
+            <wp:positionV relativeFrom="paragraph">
+              <wp:posOffset>499514</wp:posOffset>
+            </wp:positionV>
+            <wp:extent cx="3054985" cy="2202815"/>
+            <wp:effectExtent l="0" t="0" r="0" b="6985"/>
+            <wp:wrapTopAndBottom/>
+            <wp:docPr id="1" name="Image 1"/>
+            <wp:cNvGraphicFramePr>
+              <a:graphicFrameLocks xmlns:a="http://schemas.openxmlformats.org/drawingml/2006/main" noChangeAspect="1"/>
+            </wp:cNvGraphicFramePr>
+            <a:graphic xmlns:a="http://schemas.openxmlformats.org/drawingml/2006/main">
+              <a:graphicData uri="http://schemas.openxmlformats.org/drawingml/2006/picture">
+                <pic:pic xmlns:pic="http://schemas.openxmlformats.org/drawingml/2006/picture">
+                  <pic:nvPicPr>
+                    <pic:cNvPr id="0" name="Picture 1"/>
+                    <pic:cNvPicPr>
+                      <a:picLocks noChangeAspect="1" noChangeArrowheads="1"/>
+                    </pic:cNvPicPr>
+                  </pic:nvPicPr>
+                  <pic:blipFill>
+                    <a:blip r:embed="rId8">
+                      <a:extLst>
+                        <a:ext uri="{28A0092B-C50C-407E-A947-70E740481C1C}">
+                          <a14:useLocalDpi xmlns:a14="http://schemas.microsoft.com/office/drawing/2010/main" val="0"/>
+                        </a:ext>
+                      </a:extLst>
+                    </a:blip>
+                    <a:srcRect/>
+                    <a:stretch>
+                      <a:fillRect/>
+                    </a:stretch>
+                  </pic:blipFill>
+                  <pic:spPr bwMode="auto">
+                    <a:xfrm>
+                      <a:off x="0" y="0"/>
+                      <a:ext cx="3054985" cy="2202815"/>
+                    </a:xfrm>
+                    <a:prstGeom prst="rect">
+                      <a:avLst/>
+                    </a:prstGeom>
+                    <a:noFill/>
+                    <a:ln>
+                      <a:noFill/>
+                    </a:ln>
+                  </pic:spPr>
+                </pic:pic>
+              </a:graphicData>
+            </a:graphic>
+          </wp:anchor>
+        </w:drawing>
+      </w:r>
+      <w:r>
+        <w:t>Ajout des clés primaires</w:t>
+      </w:r>
+    </w:p>
+    <w:p>
+      <w:pPr>
+        <w:spacing w:before="240"/>
+        <w:ind w:left="708"/>
+      </w:pPr>
+      <w:r>
+        <w:t>On exécute des requêtes de la forme ALTER TABLE … AD CONSTRAINT … PRIMARY KEY</w:t>
+      </w:r>
+    </w:p>
+    <w:p>
+      <w:pPr>
+        <w:pStyle w:val="Titre3"/>
+        <w:numPr>
+          <w:ilvl w:val="2"/>
+          <w:numId w:val="20"/>
+        </w:numPr>
+        <w:spacing w:after="240"/>
+      </w:pPr>
+      <w:r>
+        <w:t>Ajout de clé primaire sur la table FOURNISSEUR</w:t>
+      </w:r>
+    </w:p>
+    <w:p>
+      <w:pPr>
+        <w:pStyle w:val="Titre3"/>
+        <w:numPr>
+          <w:ilvl w:val="2"/>
+          <w:numId w:val="20"/>
+        </w:numPr>
+        <w:spacing w:after="240"/>
+      </w:pPr>
+      <w:r>
+        <w:t>Ajout de la clé primaire sur la table PRODUIT</w:t>
+      </w:r>
+    </w:p>
+    <w:p>
+      <w:pPr>
+        <w:pStyle w:val="Titre3"/>
+        <w:numPr>
+          <w:ilvl w:val="2"/>
+          <w:numId w:val="20"/>
+        </w:numPr>
+        <w:spacing w:after="240"/>
+      </w:pPr>
+      <w:r>
+        <w:t>Ajout de la clé primaire sur la table COMMANDE</w:t>
+      </w:r>
+    </w:p>
+    <w:p>
+      <w:pPr>
+        <w:pStyle w:val="Titre2"/>
+        <w:numPr>
+          <w:ilvl w:val="1"/>
+          <w:numId w:val="20"/>
+        </w:numPr>
+      </w:pPr>
+      <w:r>
+        <w:t>Ajout des clés étrangères</w:t>
+      </w:r>
+    </w:p>
+    <w:p>
+      <w:pPr>
+        <w:spacing w:before="240"/>
+        <w:ind w:left="708"/>
+        <w:rPr>
+          <w:lang w:val="en-US"/>
+        </w:rPr>
+      </w:pPr>
+      <w:r>
+        <w:t xml:space="preserve">On exécute des requêtes de la forme ALTER TABLE … </w:t>
+      </w:r>
+      <w:r>
+        <w:rPr>
+          <w:lang w:val="en-US"/>
+        </w:rPr>
+        <w:t>ADD CONSTRAINT … FOREIGN KEY … R</w:t>
+      </w:r>
+      <w:r>
+        <w:rPr>
+          <w:lang w:val="en-US"/>
+        </w:rPr>
+        <w:t>EFERENCES …</w:t>
+      </w:r>
+    </w:p>
+    <w:p>
+      <w:pPr>
+        <w:pStyle w:val="Titre3"/>
+        <w:numPr>
+          <w:ilvl w:val="2"/>
+          <w:numId w:val="20"/>
+        </w:numPr>
+        <w:spacing w:after="240"/>
+      </w:pPr>
+      <w:r>
+        <w:t>Ajout de clé étrangère entre PRODUIT &amp; FOURNISSEUR</w:t>
+      </w:r>
+    </w:p>
+    <w:p>
+      <w:pPr>
+        <w:pStyle w:val="Titre3"/>
+        <w:numPr>
+          <w:ilvl w:val="2"/>
+          <w:numId w:val="20"/>
+        </w:numPr>
+        <w:spacing w:after="240"/>
+      </w:pPr>
+      <w:r>
+        <w:t>Ajout de clé étr</w:t>
+      </w:r>
       <w:bookmarkStart w:id="0" w:name="_GoBack"/>
       <w:bookmarkEnd w:id="0"/>
+      <w:r>
+        <w:t>angère entre COMMANDE &amp; PRODUIT</w:t>
+      </w:r>
+    </w:p>
+    <w:p>
+      <w:pPr>
+        <w:pStyle w:val="Titre2"/>
+        <w:numPr>
+          <w:ilvl w:val="1"/>
+          <w:numId w:val="20"/>
+        </w:numPr>
+      </w:pPr>
+      <w:r>
+        <w:t>Vérification</w:t>
+      </w:r>
+    </w:p>
+    <w:p>
+      <w:pPr>
+        <w:spacing w:before="240"/>
+        <w:ind w:left="708"/>
+      </w:pPr>
+      <w:r>
+        <w:t>On effectue une requête de sélection sur le dictionnaire des contraintes utilisateur.</w:t>
+      </w:r>
+    </w:p>
+    <w:p>
+      <w:pPr>
+        <w:pStyle w:val="Titre2"/>
+        <w:numPr>
+          <w:ilvl w:val="1"/>
+          <w:numId w:val="20"/>
+        </w:numPr>
+      </w:pPr>
+      <w:r>
+        <w:lastRenderedPageBreak/>
+        <w:t>Tests des contraintes d’intégrité</w:t>
+      </w:r>
+    </w:p>
+    <w:p>
+      <w:pPr>
+        <w:pStyle w:val="Titre3"/>
+        <w:numPr>
+          <w:ilvl w:val="2"/>
+          <w:numId w:val="20"/>
+        </w:numPr>
+      </w:pPr>
+      <w:r>
+        <w:t>Test 1</w:t>
+      </w:r>
+    </w:p>
+    <w:p>
+      <w:pPr>
+        <w:pStyle w:val="Titre3"/>
+        <w:numPr>
+          <w:ilvl w:val="2"/>
+          <w:numId w:val="20"/>
+        </w:numPr>
+      </w:pPr>
+      <w:r>
+        <w:t>Test 2</w:t>
+      </w:r>
+    </w:p>
+    <w:p>
+      <w:pPr>
+        <w:pStyle w:val="Titre3"/>
+        <w:numPr>
+          <w:ilvl w:val="2"/>
+          <w:numId w:val="20"/>
+        </w:numPr>
+      </w:pPr>
+      <w:r>
+        <w:t>Test 3</w:t>
+      </w:r>
+    </w:p>
+    <w:p>
+      <w:pPr>
+        <w:pStyle w:val="Titre3"/>
+        <w:numPr>
+          <w:ilvl w:val="2"/>
+          <w:numId w:val="20"/>
+        </w:numPr>
+      </w:pPr>
+      <w:r>
+        <w:t>Test 4</w:t>
+      </w:r>
+    </w:p>
+    <w:p>
+      <w:pPr>
+        <w:pStyle w:val="Titre3"/>
+        <w:numPr>
+          <w:ilvl w:val="2"/>
+          <w:numId w:val="20"/>
+        </w:numPr>
+      </w:pPr>
+      <w:r>
+        <w:t>Test 5</w:t>
+      </w:r>
+    </w:p>
+    <w:p>
+      <w:pPr>
+        <w:pStyle w:val="Titre3"/>
+        <w:numPr>
+          <w:ilvl w:val="2"/>
+          <w:numId w:val="20"/>
+        </w:numPr>
+      </w:pPr>
+      <w:r>
+        <w:t>Test 6</w:t>
+      </w:r>
+    </w:p>
+    <w:p>
+      <w:pPr>
+        <w:pStyle w:val="Titre2"/>
+        <w:numPr>
+          <w:ilvl w:val="1"/>
+          <w:numId w:val="20"/>
+        </w:numPr>
+      </w:pPr>
+      <w:r>
+        <w:t>Stratégie d’insertion de données</w:t>
+      </w:r>
+    </w:p>
+    <w:p>
+      <w:pPr>
+        <w:pStyle w:val="Titre1"/>
+        <w:numPr>
+          <w:ilvl w:val="0"/>
+          <w:numId w:val="20"/>
+        </w:numPr>
+      </w:pPr>
+      <w:r>
+        <w:t>Partie 2</w:t>
+      </w:r>
+    </w:p>
+    <w:p>
+      <w:pPr>
+        <w:pStyle w:val="Titre2"/>
+        <w:numPr>
+          <w:ilvl w:val="1"/>
+          <w:numId w:val="20"/>
+        </w:numPr>
+      </w:pPr>
+      <w:r>
+        <w:t>Nettoyage de l’espace de travail</w:t>
+      </w:r>
+    </w:p>
+    <w:p>
+      <w:pPr>
+        <w:spacing w:before="240"/>
+        <w:ind w:firstLine="708"/>
+        <w:jc w:val="both"/>
+      </w:pPr>
+      <w:r>
+        <w:t>On effectue des commandes de type « DROP » pour supprimer les vues ainsi que les tables. Pour les tables possédant des contraintes d’intégrité, on veillera à supprimer en premier la table n’ayant aucune table faisant référence à une colonne de cette dernière qu’on supprime.</w:t>
+      </w:r>
+    </w:p>
+    <w:p>
+      <w:pPr>
+        <w:spacing w:before="240"/>
+        <w:jc w:val="both"/>
+      </w:pPr>
+      <w:r>
+        <w:tab/>
+        <w:t xml:space="preserve">On vérifie ensuite cela en consultant les dictionnaires </w:t>
+      </w:r>
+      <w:r>
+        <w:rPr>
+          <w:b/>
+        </w:rPr>
+        <w:t>USER_TABLES</w:t>
+      </w:r>
+      <w:r>
+        <w:t xml:space="preserve">, </w:t>
+      </w:r>
+      <w:r>
+        <w:rPr>
+          <w:b/>
+        </w:rPr>
+        <w:t>USER_VIEWS</w:t>
+      </w:r>
+      <w:r>
+        <w:t xml:space="preserve"> et </w:t>
+      </w:r>
+      <w:r>
+        <w:rPr>
+          <w:b/>
+        </w:rPr>
+        <w:t>USER_OBECTS</w:t>
+      </w:r>
+      <w:r>
+        <w:t>. On remarque que ces derniers sont vides, notre nettoyage a donc été effectif.</w:t>
+      </w:r>
+    </w:p>
+    <w:p>
+      <w:pPr>
+        <w:spacing w:before="240"/>
+        <w:jc w:val="both"/>
+      </w:pPr>
+    </w:p>
+    <w:p>
+      <w:pPr>
+        <w:pStyle w:val="Titre2"/>
+        <w:numPr>
+          <w:ilvl w:val="1"/>
+          <w:numId w:val="20"/>
+        </w:numPr>
+      </w:pPr>
+      <w:r>
+        <w:t>Visualisation d’objets accessibles à notre compte</w:t>
+      </w:r>
+    </w:p>
+    <w:p>
+      <w:pPr>
+        <w:spacing w:before="240"/>
+        <w:ind w:firstLine="708"/>
+        <w:jc w:val="both"/>
+      </w:pPr>
+      <w:r>
+        <w:t>On effectue les différentes requêtes qui nous permettent de visualiser des objets qui nous sont accessibles.</w:t>
+      </w:r>
+    </w:p>
+    <w:p>
+      <w:pPr>
+        <w:pStyle w:val="Titre2"/>
+        <w:numPr>
+          <w:ilvl w:val="1"/>
+          <w:numId w:val="20"/>
+        </w:numPr>
+      </w:pPr>
+      <w:r>
+        <w:t>Listage des contraintes d’intégrités de la BD Cirque</w:t>
+      </w:r>
+    </w:p>
+    <w:p>
+      <w:pPr>
+        <w:spacing w:before="240"/>
+        <w:ind w:left="708"/>
+      </w:pPr>
+      <w:r>
+        <w:t>On effectue les requêtes qui permettent de visualiser les contraintes d’intégrités de la BD cirque :</w:t>
+      </w:r>
+    </w:p>
+    <w:p>
+      <w:pPr>
+        <w:spacing w:before="240"/>
+      </w:pPr>
+    </w:p>
+    <w:p>
+      <w:pPr>
+        <w:spacing w:before="240"/>
+      </w:pPr>
+      <w:r>
+        <w:tab/>
+        <w:t>L’attribut POSITION de la vue ALL_CONS_COLUMNS est utile car il permet de savoir dans quel ordre ont été créés les contraintes. Dans le cas d’une insertion de données, cela nous aidera alors grandement à savoir dans quel ordre insérer les données, comme par exemple dans le cas d’une question précédente où on nous demandait d’élaborer une stratégie pour pouvoir stocker des informations dans la base de données</w:t>
+      </w:r>
+    </w:p>
+    <w:p>
+      <w:pPr>
+        <w:spacing w:before="240"/>
+        <w:ind w:firstLine="708"/>
+        <w:jc w:val="both"/>
+      </w:pPr>
     </w:p>
     <w:sectPr>
-      <w:footerReference w:type="default" r:id="rId8"/>
+      <w:footerReference w:type="default" r:id="rId9"/>
       <w:pgSz w:w="11906" w:h="16838"/>
       <w:pgMar w:top="1417" w:right="1417" w:bottom="1417" w:left="1417" w:header="708" w:footer="708" w:gutter="0"/>
       <w:pgNumType w:start="0"/>
@@ -1749,6 +2211,127 @@
     </w:lvl>
   </w:abstractNum>
   <w:abstractNum w:abstractNumId="9" w15:restartNumberingAfterBreak="0">
+    <w:nsid w:val="6804285E"/>
+    <w:multiLevelType w:val="multilevel"/>
+    <w:tmpl w:val="9F04FEE8"/>
+    <w:lvl w:ilvl="0">
+      <w:start w:val="1"/>
+      <w:numFmt w:val="decimal"/>
+      <w:lvlText w:val="%1."/>
+      <w:lvlJc w:val="left"/>
+      <w:pPr>
+        <w:ind w:left="720" w:hanging="360"/>
+      </w:pPr>
+      <w:rPr>
+        <w:rFonts w:hint="default"/>
+      </w:rPr>
+    </w:lvl>
+    <w:lvl w:ilvl="1">
+      <w:start w:val="1"/>
+      <w:numFmt w:val="decimal"/>
+      <w:isLgl/>
+      <w:lvlText w:val="%1.%2."/>
+      <w:lvlJc w:val="left"/>
+      <w:pPr>
+        <w:ind w:left="1428" w:hanging="720"/>
+      </w:pPr>
+      <w:rPr>
+        <w:rFonts w:hint="default"/>
+      </w:rPr>
+    </w:lvl>
+    <w:lvl w:ilvl="2">
+      <w:start w:val="1"/>
+      <w:numFmt w:val="decimal"/>
+      <w:isLgl/>
+      <w:lvlText w:val="%1.%2.%3."/>
+      <w:lvlJc w:val="left"/>
+      <w:pPr>
+        <w:ind w:left="1776" w:hanging="720"/>
+      </w:pPr>
+      <w:rPr>
+        <w:rFonts w:hint="default"/>
+      </w:rPr>
+    </w:lvl>
+    <w:lvl w:ilvl="3">
+      <w:start w:val="1"/>
+      <w:numFmt w:val="decimal"/>
+      <w:isLgl/>
+      <w:lvlText w:val="%1.%2.%3.%4."/>
+      <w:lvlJc w:val="left"/>
+      <w:pPr>
+        <w:ind w:left="2484" w:hanging="1080"/>
+      </w:pPr>
+      <w:rPr>
+        <w:rFonts w:hint="default"/>
+      </w:rPr>
+    </w:lvl>
+    <w:lvl w:ilvl="4">
+      <w:start w:val="1"/>
+      <w:numFmt w:val="decimal"/>
+      <w:isLgl/>
+      <w:lvlText w:val="%1.%2.%3.%4.%5."/>
+      <w:lvlJc w:val="left"/>
+      <w:pPr>
+        <w:ind w:left="2832" w:hanging="1080"/>
+      </w:pPr>
+      <w:rPr>
+        <w:rFonts w:hint="default"/>
+      </w:rPr>
+    </w:lvl>
+    <w:lvl w:ilvl="5">
+      <w:start w:val="1"/>
+      <w:numFmt w:val="decimal"/>
+      <w:isLgl/>
+      <w:lvlText w:val="%1.%2.%3.%4.%5.%6."/>
+      <w:lvlJc w:val="left"/>
+      <w:pPr>
+        <w:ind w:left="3540" w:hanging="1440"/>
+      </w:pPr>
+      <w:rPr>
+        <w:rFonts w:hint="default"/>
+      </w:rPr>
+    </w:lvl>
+    <w:lvl w:ilvl="6">
+      <w:start w:val="1"/>
+      <w:numFmt w:val="decimal"/>
+      <w:isLgl/>
+      <w:lvlText w:val="%1.%2.%3.%4.%5.%6.%7."/>
+      <w:lvlJc w:val="left"/>
+      <w:pPr>
+        <w:ind w:left="4248" w:hanging="1800"/>
+      </w:pPr>
+      <w:rPr>
+        <w:rFonts w:hint="default"/>
+      </w:rPr>
+    </w:lvl>
+    <w:lvl w:ilvl="7">
+      <w:start w:val="1"/>
+      <w:numFmt w:val="decimal"/>
+      <w:isLgl/>
+      <w:lvlText w:val="%1.%2.%3.%4.%5.%6.%7.%8."/>
+      <w:lvlJc w:val="left"/>
+      <w:pPr>
+        <w:ind w:left="4596" w:hanging="1800"/>
+      </w:pPr>
+      <w:rPr>
+        <w:rFonts w:hint="default"/>
+      </w:rPr>
+    </w:lvl>
+    <w:lvl w:ilvl="8">
+      <w:start w:val="1"/>
+      <w:numFmt w:val="decimal"/>
+      <w:isLgl/>
+      <w:lvlText w:val="%1.%2.%3.%4.%5.%6.%7.%8.%9."/>
+      <w:lvlJc w:val="left"/>
+      <w:pPr>
+        <w:ind w:left="5304" w:hanging="2160"/>
+      </w:pPr>
+      <w:rPr>
+        <w:rFonts w:hint="default"/>
+      </w:rPr>
+    </w:lvl>
+  </w:abstractNum>
+  <w:abstractNum w:abstractNumId="10" w15:restartNumberingAfterBreak="0">
     <w:nsid w:val="7CB6379B"/>
     <w:multiLevelType w:val="hybridMultilevel"/>
     <w:tmpl w:val="519E9A56"/>
@@ -1868,7 +2451,7 @@
     <w:abstractNumId w:val="3"/>
   </w:num>
   <w:num w:numId="11">
-    <w:abstractNumId w:val="9"/>
+    <w:abstractNumId w:val="10"/>
   </w:num>
   <w:num w:numId="12">
     <w:abstractNumId w:val="2"/>
@@ -1893,6 +2476,9 @@
   </w:num>
   <w:num w:numId="19">
     <w:abstractNumId w:val="8"/>
+  </w:num>
+  <w:num w:numId="20">
+    <w:abstractNumId w:val="9"/>
   </w:num>
 </w:numbering>
 </file>
@@ -3136,6 +3722,7 @@
   <w:rsids>
     <w:rsidRoot w:val="00A9597C"/>
     <w:rsid w:val="002D631F"/>
+    <w:rsid w:val="006325EA"/>
     <w:rsid w:val="009C0B76"/>
     <w:rsid w:val="009E3729"/>
     <w:rsid w:val="00A9597C"/>
@@ -3866,7 +4453,7 @@
 </file>
 
 <file path=customXml/itemProps1.xml><?xml version="1.0" encoding="utf-8"?>
-<ds:datastoreItem xmlns:ds="http://schemas.openxmlformats.org/officeDocument/2006/customXml" ds:itemID="{CC2E1BBC-A986-4AA0-8B5C-1F898167FA4A}">
+<ds:datastoreItem xmlns:ds="http://schemas.openxmlformats.org/officeDocument/2006/customXml" ds:itemID="{8D0E2A8F-EB05-47BA-B520-CBDCF1F67EEF}">
   <ds:schemaRefs>
     <ds:schemaRef ds:uri="http://schemas.openxmlformats.org/officeDocument/2006/bibliography"/>
   </ds:schemaRefs>

</xml_diff>